<commit_message>
Modified Report and Logbook
</commit_message>
<xml_diff>
--- a/Project Documentation/logbook_MP- 2022-23.docx
+++ b/Project Documentation/logbook_MP- 2022-23.docx
@@ -2056,7 +2056,7 @@
             <w:pPr>
               <w:pStyle w:val="TableParagraph"/>
               <w:spacing w:before="55"/>
-              <w:ind w:left="896" w:right="890"/>
+              <w:ind w:right="890"/>
               <w:jc w:val="center"/>
               <w:rPr>
                 <w:b/>
@@ -2066,7 +2066,19 @@
               <w:rPr>
                 <w:b/>
               </w:rPr>
-              <w:t>Student 2</w:t>
+              <w:t xml:space="preserve">           </w:t>
+            </w:r>
+            <w:r>
+              <w:rPr>
+                <w:b/>
+              </w:rPr>
+              <w:t>Student</w:t>
+            </w:r>
+            <w:r>
+              <w:rPr>
+                <w:b/>
+              </w:rPr>
+              <w:t xml:space="preserve"> 2</w:t>
             </w:r>
           </w:p>
         </w:tc>
@@ -3132,8 +3144,6 @@
             </w:r>
           </w:p>
         </w:tc>
-        <w:bookmarkStart w:id="0" w:name="_GoBack"/>
-        <w:bookmarkEnd w:id="0"/>
       </w:tr>
     </w:tbl>
     <w:p>
@@ -3407,7 +3417,6 @@
         <w:rPr>
           <w:color w:val="006FBF"/>
         </w:rPr>
-        <w:lastRenderedPageBreak/>
         <w:t>DECLARATION</w:t>
       </w:r>
     </w:p>
@@ -3743,7 +3752,7 @@
         <w:tabs>
           <w:tab w:val="left" w:pos="8586"/>
         </w:tabs>
-        <w:spacing w:before="202"/>
+        <w:spacing w:before="202" w:line="360" w:lineRule="auto"/>
         <w:ind w:left="6062"/>
         <w:rPr>
           <w:color w:val="000009"/>
@@ -3780,7 +3789,7 @@
         <w:tabs>
           <w:tab w:val="left" w:pos="8586"/>
         </w:tabs>
-        <w:spacing w:before="202"/>
+        <w:spacing w:before="202" w:line="360" w:lineRule="auto"/>
         <w:ind w:left="6062"/>
       </w:pPr>
       <w:r>
@@ -4436,7 +4445,7 @@
         <w:tabs>
           <w:tab w:val="left" w:pos="4260"/>
         </w:tabs>
-        <w:spacing w:before="90"/>
+        <w:spacing w:before="90" w:line="360" w:lineRule="auto"/>
         <w:ind w:left="301"/>
         <w:rPr>
           <w:sz w:val="23"/>
@@ -4492,7 +4501,7 @@
         <w:tabs>
           <w:tab w:val="left" w:pos="4260"/>
         </w:tabs>
-        <w:spacing w:before="90"/>
+        <w:spacing w:before="90" w:line="360" w:lineRule="auto"/>
         <w:ind w:left="301"/>
         <w:rPr>
           <w:sz w:val="23"/>
@@ -8826,12 +8835,268 @@
                 <w:sz w:val="24"/>
               </w:rPr>
             </w:pPr>
+          </w:p>
+          <w:p>
+            <w:pPr>
+              <w:pStyle w:val="TableParagraph"/>
+              <w:ind w:left="538"/>
+              <w:rPr>
+                <w:sz w:val="24"/>
+              </w:rPr>
+            </w:pPr>
             <w:r>
               <w:rPr>
                 <w:sz w:val="24"/>
               </w:rPr>
               <w:t>Group No.</w:t>
             </w:r>
+          </w:p>
+          <w:p>
+            <w:pPr>
+              <w:rPr>
+                <w:sz w:val="2"/>
+                <w:szCs w:val="2"/>
+              </w:rPr>
+            </w:pPr>
+          </w:p>
+          <w:p>
+            <w:pPr>
+              <w:rPr>
+                <w:sz w:val="2"/>
+                <w:szCs w:val="2"/>
+              </w:rPr>
+            </w:pPr>
+          </w:p>
+          <w:p>
+            <w:pPr>
+              <w:rPr>
+                <w:sz w:val="2"/>
+                <w:szCs w:val="2"/>
+              </w:rPr>
+            </w:pPr>
+          </w:p>
+          <w:p>
+            <w:pPr>
+              <w:rPr>
+                <w:sz w:val="2"/>
+                <w:szCs w:val="2"/>
+              </w:rPr>
+            </w:pPr>
+          </w:p>
+          <w:p>
+            <w:pPr>
+              <w:rPr>
+                <w:sz w:val="2"/>
+                <w:szCs w:val="2"/>
+              </w:rPr>
+            </w:pPr>
+          </w:p>
+          <w:p>
+            <w:pPr>
+              <w:rPr>
+                <w:sz w:val="2"/>
+                <w:szCs w:val="2"/>
+              </w:rPr>
+            </w:pPr>
+          </w:p>
+          <w:p>
+            <w:pPr>
+              <w:rPr>
+                <w:sz w:val="2"/>
+                <w:szCs w:val="2"/>
+              </w:rPr>
+            </w:pPr>
+          </w:p>
+          <w:p>
+            <w:pPr>
+              <w:rPr>
+                <w:sz w:val="2"/>
+                <w:szCs w:val="2"/>
+              </w:rPr>
+            </w:pPr>
+          </w:p>
+          <w:p>
+            <w:pPr>
+              <w:rPr>
+                <w:sz w:val="2"/>
+                <w:szCs w:val="2"/>
+              </w:rPr>
+            </w:pPr>
+          </w:p>
+          <w:p>
+            <w:pPr>
+              <w:rPr>
+                <w:sz w:val="2"/>
+                <w:szCs w:val="2"/>
+              </w:rPr>
+            </w:pPr>
+          </w:p>
+          <w:p>
+            <w:pPr>
+              <w:rPr>
+                <w:sz w:val="2"/>
+                <w:szCs w:val="2"/>
+              </w:rPr>
+            </w:pPr>
+          </w:p>
+          <w:p>
+            <w:pPr>
+              <w:rPr>
+                <w:sz w:val="2"/>
+                <w:szCs w:val="2"/>
+              </w:rPr>
+            </w:pPr>
+          </w:p>
+          <w:p>
+            <w:pPr>
+              <w:rPr>
+                <w:sz w:val="2"/>
+                <w:szCs w:val="2"/>
+              </w:rPr>
+            </w:pPr>
+          </w:p>
+          <w:p>
+            <w:pPr>
+              <w:rPr>
+                <w:sz w:val="2"/>
+                <w:szCs w:val="2"/>
+              </w:rPr>
+            </w:pPr>
+          </w:p>
+          <w:p>
+            <w:pPr>
+              <w:rPr>
+                <w:sz w:val="2"/>
+                <w:szCs w:val="2"/>
+              </w:rPr>
+            </w:pPr>
+          </w:p>
+          <w:p>
+            <w:pPr>
+              <w:rPr>
+                <w:sz w:val="2"/>
+                <w:szCs w:val="2"/>
+              </w:rPr>
+            </w:pPr>
+          </w:p>
+          <w:p>
+            <w:pPr>
+              <w:rPr>
+                <w:sz w:val="2"/>
+                <w:szCs w:val="2"/>
+              </w:rPr>
+            </w:pPr>
+          </w:p>
+          <w:p>
+            <w:pPr>
+              <w:rPr>
+                <w:sz w:val="2"/>
+                <w:szCs w:val="2"/>
+              </w:rPr>
+            </w:pPr>
+          </w:p>
+          <w:p>
+            <w:pPr>
+              <w:rPr>
+                <w:sz w:val="2"/>
+                <w:szCs w:val="2"/>
+              </w:rPr>
+            </w:pPr>
+          </w:p>
+          <w:p>
+            <w:pPr>
+              <w:rPr>
+                <w:sz w:val="2"/>
+                <w:szCs w:val="2"/>
+              </w:rPr>
+            </w:pPr>
+          </w:p>
+          <w:p>
+            <w:pPr>
+              <w:jc w:val="center"/>
+              <w:rPr>
+                <w:sz w:val="2"/>
+                <w:szCs w:val="2"/>
+              </w:rPr>
+            </w:pPr>
+            <w:r>
+              <w:rPr>
+                <w:sz w:val="2"/>
+                <w:szCs w:val="2"/>
+              </w:rPr>
+              <w:t>.</w:t>
+            </w:r>
+          </w:p>
+          <w:p>
+            <w:pPr>
+              <w:rPr>
+                <w:sz w:val="2"/>
+                <w:szCs w:val="2"/>
+              </w:rPr>
+            </w:pPr>
+          </w:p>
+          <w:p>
+            <w:pPr>
+              <w:rPr>
+                <w:sz w:val="2"/>
+                <w:szCs w:val="2"/>
+              </w:rPr>
+            </w:pPr>
+          </w:p>
+          <w:p>
+            <w:pPr>
+              <w:rPr>
+                <w:sz w:val="2"/>
+                <w:szCs w:val="2"/>
+              </w:rPr>
+            </w:pPr>
+          </w:p>
+          <w:p>
+            <w:pPr>
+              <w:rPr>
+                <w:sz w:val="2"/>
+                <w:szCs w:val="2"/>
+              </w:rPr>
+            </w:pPr>
+          </w:p>
+          <w:p>
+            <w:pPr>
+              <w:rPr>
+                <w:sz w:val="2"/>
+                <w:szCs w:val="2"/>
+              </w:rPr>
+            </w:pPr>
+          </w:p>
+          <w:p>
+            <w:pPr>
+              <w:rPr>
+                <w:sz w:val="2"/>
+                <w:szCs w:val="2"/>
+              </w:rPr>
+            </w:pPr>
+          </w:p>
+          <w:p>
+            <w:pPr>
+              <w:rPr>
+                <w:sz w:val="2"/>
+                <w:szCs w:val="2"/>
+              </w:rPr>
+            </w:pPr>
+          </w:p>
+          <w:p>
+            <w:pPr>
+              <w:rPr>
+                <w:sz w:val="2"/>
+                <w:szCs w:val="2"/>
+              </w:rPr>
+            </w:pPr>
+          </w:p>
+          <w:p>
+            <w:pPr>
+              <w:rPr>
+                <w:sz w:val="24"/>
+              </w:rPr>
+            </w:pPr>
           </w:p>
         </w:tc>
         <w:tc>
@@ -8854,10 +9119,7 @@
               <w:ind w:left="56"/>
             </w:pPr>
             <w:r>
-              <w:t>Name of Student 1:</w:t>
-            </w:r>
-            <w:r>
-              <w:t xml:space="preserve"> Vivek </w:t>
+              <w:t xml:space="preserve">Name of Student 1: Vivek </w:t>
             </w:r>
             <w:proofErr w:type="spellStart"/>
             <w:r>
@@ -8875,9 +9137,6 @@
           <w:tcPr>
             <w:tcW w:w="2100" w:type="dxa"/>
             <w:vMerge/>
-            <w:tcBorders>
-              <w:top w:val="nil"/>
-            </w:tcBorders>
           </w:tcPr>
           <w:p>
             <w:pPr>
@@ -8908,10 +9167,7 @@
               <w:ind w:left="56"/>
             </w:pPr>
             <w:r>
-              <w:t>Name of Student 2:</w:t>
-            </w:r>
-            <w:r>
-              <w:t xml:space="preserve"> Sufiyan </w:t>
+              <w:t xml:space="preserve">Name of Student 2: Sufiyan </w:t>
             </w:r>
             <w:proofErr w:type="spellStart"/>
             <w:r>
@@ -8929,9 +9185,6 @@
           <w:tcPr>
             <w:tcW w:w="2100" w:type="dxa"/>
             <w:vMerge/>
-            <w:tcBorders>
-              <w:top w:val="nil"/>
-            </w:tcBorders>
           </w:tcPr>
           <w:p>
             <w:pPr>
@@ -8962,10 +9215,7 @@
               <w:ind w:left="56"/>
             </w:pPr>
             <w:r>
-              <w:t>Name of Student 3:</w:t>
-            </w:r>
-            <w:r>
-              <w:t xml:space="preserve"> Nimesh </w:t>
+              <w:t xml:space="preserve">Name of Student 3: Nimesh </w:t>
             </w:r>
             <w:proofErr w:type="spellStart"/>
             <w:r>
@@ -8980,6 +9230,8 @@
             </w:pPr>
           </w:p>
         </w:tc>
+        <w:bookmarkStart w:id="0" w:name="_GoBack"/>
+        <w:bookmarkEnd w:id="0"/>
       </w:tr>
       <w:tr>
         <w:trPr>
@@ -8988,9 +9240,7 @@
         <w:tc>
           <w:tcPr>
             <w:tcW w:w="2100" w:type="dxa"/>
-            <w:tcBorders>
-              <w:top w:val="nil"/>
-            </w:tcBorders>
+            <w:vMerge/>
           </w:tcPr>
           <w:p>
             <w:pPr>
@@ -9009,6 +9259,16 @@
             <w:pPr>
               <w:pStyle w:val="TableParagraph"/>
               <w:ind w:left="56"/>
+              <w:rPr>
+                <w:b/>
+                <w:sz w:val="25"/>
+              </w:rPr>
+            </w:pPr>
+          </w:p>
+          <w:p>
+            <w:pPr>
+              <w:pStyle w:val="TableParagraph"/>
+              <w:ind w:left="56"/>
             </w:pPr>
             <w:r>
               <w:t>Name of Student 4: Satyam Singh</w:t>
@@ -9017,7 +9277,7 @@
           <w:p>
             <w:pPr>
               <w:pStyle w:val="TableParagraph"/>
-              <w:spacing w:before="5"/>
+              <w:ind w:left="56"/>
               <w:rPr>
                 <w:b/>
                 <w:sz w:val="25"/>
@@ -9080,6 +9340,1187 @@
         <w:rPr>
           <w:b/>
         </w:rPr>
+      </w:pPr>
+    </w:p>
+    <w:tbl>
+      <w:tblPr>
+        <w:tblW w:w="0" w:type="auto"/>
+        <w:tblInd w:w="305" w:type="dxa"/>
+        <w:tblBorders>
+          <w:top w:val="single" w:sz="4" w:space="0" w:color="000000"/>
+          <w:left w:val="single" w:sz="4" w:space="0" w:color="000000"/>
+          <w:bottom w:val="single" w:sz="4" w:space="0" w:color="000000"/>
+          <w:right w:val="single" w:sz="4" w:space="0" w:color="000000"/>
+          <w:insideH w:val="single" w:sz="4" w:space="0" w:color="000000"/>
+          <w:insideV w:val="single" w:sz="4" w:space="0" w:color="000000"/>
+        </w:tblBorders>
+        <w:tblLayout w:type="fixed"/>
+        <w:tblCellMar>
+          <w:left w:w="0" w:type="dxa"/>
+          <w:right w:w="0" w:type="dxa"/>
+        </w:tblCellMar>
+        <w:tblLook w:val="01E0" w:firstRow="1" w:lastRow="1" w:firstColumn="1" w:lastColumn="1" w:noHBand="0" w:noVBand="0"/>
+      </w:tblPr>
+      <w:tblGrid>
+        <w:gridCol w:w="450"/>
+        <w:gridCol w:w="960"/>
+        <w:gridCol w:w="462"/>
+        <w:gridCol w:w="434"/>
+        <w:gridCol w:w="466"/>
+        <w:gridCol w:w="466"/>
+        <w:gridCol w:w="4364"/>
+        <w:gridCol w:w="736"/>
+        <w:gridCol w:w="690"/>
+        <w:gridCol w:w="806"/>
+      </w:tblGrid>
+      <w:tr>
+        <w:trPr>
+          <w:trHeight w:val="938"/>
+        </w:trPr>
+        <w:tc>
+          <w:tcPr>
+            <w:tcW w:w="450" w:type="dxa"/>
+          </w:tcPr>
+          <w:p>
+            <w:pPr>
+              <w:pStyle w:val="TableParagraph"/>
+              <w:spacing w:before="56" w:line="360" w:lineRule="auto"/>
+              <w:ind w:left="58" w:right="68"/>
+              <w:rPr>
+                <w:sz w:val="24"/>
+              </w:rPr>
+            </w:pPr>
+            <w:r>
+              <w:rPr>
+                <w:sz w:val="24"/>
+              </w:rPr>
+              <w:t>Sr. No</w:t>
+            </w:r>
+          </w:p>
+        </w:tc>
+        <w:tc>
+          <w:tcPr>
+            <w:tcW w:w="960" w:type="dxa"/>
+          </w:tcPr>
+          <w:p>
+            <w:pPr>
+              <w:pStyle w:val="TableParagraph"/>
+              <w:spacing w:before="56"/>
+              <w:ind w:left="255"/>
+              <w:rPr>
+                <w:sz w:val="24"/>
+              </w:rPr>
+            </w:pPr>
+            <w:r>
+              <w:rPr>
+                <w:sz w:val="24"/>
+              </w:rPr>
+              <w:t>Date</w:t>
+            </w:r>
+          </w:p>
+        </w:tc>
+        <w:tc>
+          <w:tcPr>
+            <w:tcW w:w="1828" w:type="dxa"/>
+            <w:gridSpan w:val="4"/>
+          </w:tcPr>
+          <w:p>
+            <w:pPr>
+              <w:pStyle w:val="TableParagraph"/>
+              <w:spacing w:before="56"/>
+              <w:ind w:left="138"/>
+              <w:rPr>
+                <w:sz w:val="24"/>
+              </w:rPr>
+            </w:pPr>
+            <w:r>
+              <w:rPr>
+                <w:sz w:val="24"/>
+              </w:rPr>
+              <w:t>Attendance</w:t>
+            </w:r>
+          </w:p>
+        </w:tc>
+        <w:tc>
+          <w:tcPr>
+            <w:tcW w:w="4364" w:type="dxa"/>
+          </w:tcPr>
+          <w:p>
+            <w:pPr>
+              <w:pStyle w:val="TableParagraph"/>
+              <w:spacing w:before="56"/>
+              <w:ind w:left="1203"/>
+              <w:rPr>
+                <w:sz w:val="24"/>
+              </w:rPr>
+            </w:pPr>
+            <w:r>
+              <w:rPr>
+                <w:sz w:val="24"/>
+              </w:rPr>
+              <w:t>Progress/Suggestion</w:t>
+            </w:r>
+          </w:p>
+        </w:tc>
+        <w:tc>
+          <w:tcPr>
+            <w:tcW w:w="2232" w:type="dxa"/>
+            <w:gridSpan w:val="3"/>
+          </w:tcPr>
+          <w:p>
+            <w:pPr>
+              <w:pStyle w:val="TableParagraph"/>
+              <w:spacing w:before="56"/>
+              <w:ind w:left="686"/>
+              <w:rPr>
+                <w:sz w:val="24"/>
+              </w:rPr>
+            </w:pPr>
+            <w:r>
+              <w:rPr>
+                <w:sz w:val="24"/>
+              </w:rPr>
+              <w:t>Mapping</w:t>
+            </w:r>
+          </w:p>
+        </w:tc>
+      </w:tr>
+      <w:tr>
+        <w:trPr>
+          <w:trHeight w:val="1001"/>
+        </w:trPr>
+        <w:tc>
+          <w:tcPr>
+            <w:tcW w:w="450" w:type="dxa"/>
+          </w:tcPr>
+          <w:p>
+            <w:pPr>
+              <w:pStyle w:val="TableParagraph"/>
+              <w:rPr>
+                <w:sz w:val="24"/>
+              </w:rPr>
+            </w:pPr>
+          </w:p>
+        </w:tc>
+        <w:tc>
+          <w:tcPr>
+            <w:tcW w:w="960" w:type="dxa"/>
+          </w:tcPr>
+          <w:p>
+            <w:pPr>
+              <w:pStyle w:val="TableParagraph"/>
+              <w:rPr>
+                <w:sz w:val="24"/>
+              </w:rPr>
+            </w:pPr>
+          </w:p>
+        </w:tc>
+        <w:tc>
+          <w:tcPr>
+            <w:tcW w:w="462" w:type="dxa"/>
+          </w:tcPr>
+          <w:p>
+            <w:pPr>
+              <w:pStyle w:val="TableParagraph"/>
+              <w:spacing w:before="6"/>
+              <w:rPr>
+                <w:b/>
+                <w:sz w:val="25"/>
+              </w:rPr>
+            </w:pPr>
+          </w:p>
+          <w:p>
+            <w:pPr>
+              <w:pStyle w:val="TableParagraph"/>
+              <w:ind w:left="58"/>
+              <w:rPr>
+                <w:sz w:val="24"/>
+              </w:rPr>
+            </w:pPr>
+            <w:r>
+              <w:rPr>
+                <w:sz w:val="24"/>
+              </w:rPr>
+              <w:t>1</w:t>
+            </w:r>
+          </w:p>
+        </w:tc>
+        <w:tc>
+          <w:tcPr>
+            <w:tcW w:w="434" w:type="dxa"/>
+          </w:tcPr>
+          <w:p>
+            <w:pPr>
+              <w:pStyle w:val="TableParagraph"/>
+              <w:spacing w:before="6"/>
+              <w:rPr>
+                <w:b/>
+                <w:sz w:val="25"/>
+              </w:rPr>
+            </w:pPr>
+          </w:p>
+          <w:p>
+            <w:pPr>
+              <w:pStyle w:val="TableParagraph"/>
+              <w:ind w:left="55"/>
+              <w:rPr>
+                <w:sz w:val="24"/>
+              </w:rPr>
+            </w:pPr>
+            <w:r>
+              <w:rPr>
+                <w:sz w:val="24"/>
+              </w:rPr>
+              <w:t>2</w:t>
+            </w:r>
+          </w:p>
+        </w:tc>
+        <w:tc>
+          <w:tcPr>
+            <w:tcW w:w="466" w:type="dxa"/>
+          </w:tcPr>
+          <w:p>
+            <w:pPr>
+              <w:pStyle w:val="TableParagraph"/>
+              <w:spacing w:before="6"/>
+              <w:rPr>
+                <w:b/>
+                <w:sz w:val="25"/>
+              </w:rPr>
+            </w:pPr>
+          </w:p>
+          <w:p>
+            <w:pPr>
+              <w:pStyle w:val="TableParagraph"/>
+              <w:spacing w:before="6"/>
+              <w:rPr>
+                <w:sz w:val="25"/>
+              </w:rPr>
+            </w:pPr>
+            <w:r>
+              <w:rPr>
+                <w:sz w:val="25"/>
+              </w:rPr>
+              <w:t xml:space="preserve"> </w:t>
+            </w:r>
+            <w:r>
+              <w:rPr>
+                <w:sz w:val="25"/>
+              </w:rPr>
+              <w:t>3</w:t>
+            </w:r>
+          </w:p>
+        </w:tc>
+        <w:tc>
+          <w:tcPr>
+            <w:tcW w:w="466" w:type="dxa"/>
+          </w:tcPr>
+          <w:p>
+            <w:pPr>
+              <w:pStyle w:val="TableParagraph"/>
+              <w:spacing w:before="6"/>
+              <w:rPr>
+                <w:b/>
+                <w:sz w:val="25"/>
+              </w:rPr>
+            </w:pPr>
+          </w:p>
+          <w:p>
+            <w:pPr>
+              <w:pStyle w:val="TableParagraph"/>
+              <w:ind w:left="58"/>
+              <w:rPr>
+                <w:sz w:val="24"/>
+              </w:rPr>
+            </w:pPr>
+            <w:r>
+              <w:rPr>
+                <w:sz w:val="24"/>
+              </w:rPr>
+              <w:t>4</w:t>
+            </w:r>
+          </w:p>
+        </w:tc>
+        <w:tc>
+          <w:tcPr>
+            <w:tcW w:w="4364" w:type="dxa"/>
+          </w:tcPr>
+          <w:p>
+            <w:pPr>
+              <w:pStyle w:val="TableParagraph"/>
+              <w:rPr>
+                <w:sz w:val="24"/>
+              </w:rPr>
+            </w:pPr>
+          </w:p>
+        </w:tc>
+        <w:tc>
+          <w:tcPr>
+            <w:tcW w:w="736" w:type="dxa"/>
+          </w:tcPr>
+          <w:p>
+            <w:pPr>
+              <w:pStyle w:val="TableParagraph"/>
+              <w:spacing w:before="6"/>
+              <w:rPr>
+                <w:b/>
+                <w:sz w:val="25"/>
+              </w:rPr>
+            </w:pPr>
+          </w:p>
+          <w:p>
+            <w:pPr>
+              <w:pStyle w:val="TableParagraph"/>
+              <w:ind w:left="57"/>
+              <w:rPr>
+                <w:sz w:val="24"/>
+              </w:rPr>
+            </w:pPr>
+            <w:r>
+              <w:rPr>
+                <w:sz w:val="24"/>
+              </w:rPr>
+              <w:t>CO</w:t>
+            </w:r>
+          </w:p>
+        </w:tc>
+        <w:tc>
+          <w:tcPr>
+            <w:tcW w:w="690" w:type="dxa"/>
+          </w:tcPr>
+          <w:p>
+            <w:pPr>
+              <w:pStyle w:val="TableParagraph"/>
+              <w:spacing w:before="6"/>
+              <w:rPr>
+                <w:b/>
+                <w:sz w:val="25"/>
+              </w:rPr>
+            </w:pPr>
+          </w:p>
+          <w:p>
+            <w:pPr>
+              <w:pStyle w:val="TableParagraph"/>
+              <w:ind w:left="56"/>
+              <w:rPr>
+                <w:sz w:val="24"/>
+              </w:rPr>
+            </w:pPr>
+            <w:r>
+              <w:rPr>
+                <w:sz w:val="24"/>
+              </w:rPr>
+              <w:t>PO</w:t>
+            </w:r>
+          </w:p>
+        </w:tc>
+        <w:tc>
+          <w:tcPr>
+            <w:tcW w:w="806" w:type="dxa"/>
+          </w:tcPr>
+          <w:p>
+            <w:pPr>
+              <w:pStyle w:val="TableParagraph"/>
+              <w:spacing w:before="6"/>
+              <w:rPr>
+                <w:b/>
+                <w:sz w:val="25"/>
+              </w:rPr>
+            </w:pPr>
+          </w:p>
+          <w:p>
+            <w:pPr>
+              <w:pStyle w:val="TableParagraph"/>
+              <w:ind w:left="56"/>
+              <w:rPr>
+                <w:sz w:val="24"/>
+              </w:rPr>
+            </w:pPr>
+            <w:r>
+              <w:rPr>
+                <w:sz w:val="24"/>
+              </w:rPr>
+              <w:t>PSO</w:t>
+            </w:r>
+          </w:p>
+        </w:tc>
+      </w:tr>
+      <w:tr>
+        <w:trPr>
+          <w:trHeight w:val="1040"/>
+        </w:trPr>
+        <w:tc>
+          <w:tcPr>
+            <w:tcW w:w="450" w:type="dxa"/>
+          </w:tcPr>
+          <w:p>
+            <w:pPr>
+              <w:pStyle w:val="TableParagraph"/>
+              <w:spacing w:before="8"/>
+              <w:rPr>
+                <w:b/>
+                <w:sz w:val="25"/>
+              </w:rPr>
+            </w:pPr>
+          </w:p>
+          <w:p>
+            <w:pPr>
+              <w:pStyle w:val="TableParagraph"/>
+              <w:ind w:left="16"/>
+              <w:jc w:val="center"/>
+              <w:rPr>
+                <w:sz w:val="24"/>
+              </w:rPr>
+            </w:pPr>
+            <w:r>
+              <w:rPr>
+                <w:sz w:val="24"/>
+              </w:rPr>
+              <w:t>1</w:t>
+            </w:r>
+          </w:p>
+        </w:tc>
+        <w:tc>
+          <w:tcPr>
+            <w:tcW w:w="960" w:type="dxa"/>
+          </w:tcPr>
+          <w:p>
+            <w:pPr>
+              <w:pStyle w:val="TableParagraph"/>
+              <w:rPr>
+                <w:sz w:val="24"/>
+              </w:rPr>
+            </w:pPr>
+          </w:p>
+        </w:tc>
+        <w:tc>
+          <w:tcPr>
+            <w:tcW w:w="462" w:type="dxa"/>
+          </w:tcPr>
+          <w:p>
+            <w:pPr>
+              <w:pStyle w:val="TableParagraph"/>
+              <w:rPr>
+                <w:sz w:val="24"/>
+              </w:rPr>
+            </w:pPr>
+          </w:p>
+        </w:tc>
+        <w:tc>
+          <w:tcPr>
+            <w:tcW w:w="434" w:type="dxa"/>
+          </w:tcPr>
+          <w:p>
+            <w:pPr>
+              <w:pStyle w:val="TableParagraph"/>
+              <w:rPr>
+                <w:sz w:val="24"/>
+              </w:rPr>
+            </w:pPr>
+          </w:p>
+        </w:tc>
+        <w:tc>
+          <w:tcPr>
+            <w:tcW w:w="466" w:type="dxa"/>
+          </w:tcPr>
+          <w:p>
+            <w:pPr>
+              <w:pStyle w:val="TableParagraph"/>
+              <w:rPr>
+                <w:sz w:val="24"/>
+              </w:rPr>
+            </w:pPr>
+          </w:p>
+        </w:tc>
+        <w:tc>
+          <w:tcPr>
+            <w:tcW w:w="466" w:type="dxa"/>
+          </w:tcPr>
+          <w:p>
+            <w:pPr>
+              <w:pStyle w:val="TableParagraph"/>
+              <w:rPr>
+                <w:sz w:val="24"/>
+              </w:rPr>
+            </w:pPr>
+          </w:p>
+        </w:tc>
+        <w:tc>
+          <w:tcPr>
+            <w:tcW w:w="4364" w:type="dxa"/>
+          </w:tcPr>
+          <w:p>
+            <w:pPr>
+              <w:pStyle w:val="TableParagraph"/>
+              <w:rPr>
+                <w:sz w:val="24"/>
+              </w:rPr>
+            </w:pPr>
+          </w:p>
+        </w:tc>
+        <w:tc>
+          <w:tcPr>
+            <w:tcW w:w="736" w:type="dxa"/>
+          </w:tcPr>
+          <w:p>
+            <w:pPr>
+              <w:pStyle w:val="TableParagraph"/>
+              <w:rPr>
+                <w:sz w:val="24"/>
+              </w:rPr>
+            </w:pPr>
+          </w:p>
+        </w:tc>
+        <w:tc>
+          <w:tcPr>
+            <w:tcW w:w="690" w:type="dxa"/>
+          </w:tcPr>
+          <w:p>
+            <w:pPr>
+              <w:pStyle w:val="TableParagraph"/>
+              <w:rPr>
+                <w:sz w:val="24"/>
+              </w:rPr>
+            </w:pPr>
+          </w:p>
+        </w:tc>
+        <w:tc>
+          <w:tcPr>
+            <w:tcW w:w="806" w:type="dxa"/>
+          </w:tcPr>
+          <w:p>
+            <w:pPr>
+              <w:pStyle w:val="TableParagraph"/>
+              <w:rPr>
+                <w:sz w:val="24"/>
+              </w:rPr>
+            </w:pPr>
+          </w:p>
+        </w:tc>
+      </w:tr>
+      <w:tr>
+        <w:trPr>
+          <w:trHeight w:val="1038"/>
+        </w:trPr>
+        <w:tc>
+          <w:tcPr>
+            <w:tcW w:w="450" w:type="dxa"/>
+          </w:tcPr>
+          <w:p>
+            <w:pPr>
+              <w:pStyle w:val="TableParagraph"/>
+              <w:spacing w:before="6"/>
+              <w:rPr>
+                <w:b/>
+                <w:sz w:val="25"/>
+              </w:rPr>
+            </w:pPr>
+          </w:p>
+          <w:p>
+            <w:pPr>
+              <w:pStyle w:val="TableParagraph"/>
+              <w:ind w:left="16"/>
+              <w:jc w:val="center"/>
+              <w:rPr>
+                <w:sz w:val="24"/>
+              </w:rPr>
+            </w:pPr>
+            <w:r>
+              <w:rPr>
+                <w:sz w:val="24"/>
+              </w:rPr>
+              <w:t>2</w:t>
+            </w:r>
+          </w:p>
+        </w:tc>
+        <w:tc>
+          <w:tcPr>
+            <w:tcW w:w="960" w:type="dxa"/>
+          </w:tcPr>
+          <w:p>
+            <w:pPr>
+              <w:pStyle w:val="TableParagraph"/>
+              <w:rPr>
+                <w:sz w:val="24"/>
+              </w:rPr>
+            </w:pPr>
+          </w:p>
+        </w:tc>
+        <w:tc>
+          <w:tcPr>
+            <w:tcW w:w="462" w:type="dxa"/>
+          </w:tcPr>
+          <w:p>
+            <w:pPr>
+              <w:pStyle w:val="TableParagraph"/>
+              <w:rPr>
+                <w:sz w:val="24"/>
+              </w:rPr>
+            </w:pPr>
+          </w:p>
+        </w:tc>
+        <w:tc>
+          <w:tcPr>
+            <w:tcW w:w="434" w:type="dxa"/>
+          </w:tcPr>
+          <w:p>
+            <w:pPr>
+              <w:pStyle w:val="TableParagraph"/>
+              <w:rPr>
+                <w:sz w:val="24"/>
+              </w:rPr>
+            </w:pPr>
+          </w:p>
+        </w:tc>
+        <w:tc>
+          <w:tcPr>
+            <w:tcW w:w="466" w:type="dxa"/>
+          </w:tcPr>
+          <w:p>
+            <w:pPr>
+              <w:pStyle w:val="TableParagraph"/>
+              <w:rPr>
+                <w:sz w:val="24"/>
+              </w:rPr>
+            </w:pPr>
+          </w:p>
+        </w:tc>
+        <w:tc>
+          <w:tcPr>
+            <w:tcW w:w="466" w:type="dxa"/>
+          </w:tcPr>
+          <w:p>
+            <w:pPr>
+              <w:pStyle w:val="TableParagraph"/>
+              <w:rPr>
+                <w:sz w:val="24"/>
+              </w:rPr>
+            </w:pPr>
+          </w:p>
+        </w:tc>
+        <w:tc>
+          <w:tcPr>
+            <w:tcW w:w="4364" w:type="dxa"/>
+          </w:tcPr>
+          <w:p>
+            <w:pPr>
+              <w:pStyle w:val="TableParagraph"/>
+              <w:rPr>
+                <w:sz w:val="24"/>
+              </w:rPr>
+            </w:pPr>
+          </w:p>
+        </w:tc>
+        <w:tc>
+          <w:tcPr>
+            <w:tcW w:w="736" w:type="dxa"/>
+          </w:tcPr>
+          <w:p>
+            <w:pPr>
+              <w:pStyle w:val="TableParagraph"/>
+              <w:rPr>
+                <w:sz w:val="24"/>
+              </w:rPr>
+            </w:pPr>
+          </w:p>
+        </w:tc>
+        <w:tc>
+          <w:tcPr>
+            <w:tcW w:w="690" w:type="dxa"/>
+          </w:tcPr>
+          <w:p>
+            <w:pPr>
+              <w:pStyle w:val="TableParagraph"/>
+              <w:rPr>
+                <w:sz w:val="24"/>
+              </w:rPr>
+            </w:pPr>
+          </w:p>
+        </w:tc>
+        <w:tc>
+          <w:tcPr>
+            <w:tcW w:w="806" w:type="dxa"/>
+          </w:tcPr>
+          <w:p>
+            <w:pPr>
+              <w:pStyle w:val="TableParagraph"/>
+              <w:rPr>
+                <w:sz w:val="24"/>
+              </w:rPr>
+            </w:pPr>
+          </w:p>
+        </w:tc>
+      </w:tr>
+      <w:tr>
+        <w:trPr>
+          <w:trHeight w:val="1040"/>
+        </w:trPr>
+        <w:tc>
+          <w:tcPr>
+            <w:tcW w:w="450" w:type="dxa"/>
+          </w:tcPr>
+          <w:p>
+            <w:pPr>
+              <w:pStyle w:val="TableParagraph"/>
+              <w:spacing w:before="8"/>
+              <w:rPr>
+                <w:b/>
+                <w:sz w:val="25"/>
+              </w:rPr>
+            </w:pPr>
+          </w:p>
+          <w:p>
+            <w:pPr>
+              <w:pStyle w:val="TableParagraph"/>
+              <w:ind w:left="16"/>
+              <w:jc w:val="center"/>
+              <w:rPr>
+                <w:sz w:val="24"/>
+              </w:rPr>
+            </w:pPr>
+            <w:r>
+              <w:rPr>
+                <w:sz w:val="24"/>
+              </w:rPr>
+              <w:t>3</w:t>
+            </w:r>
+          </w:p>
+        </w:tc>
+        <w:tc>
+          <w:tcPr>
+            <w:tcW w:w="960" w:type="dxa"/>
+          </w:tcPr>
+          <w:p>
+            <w:pPr>
+              <w:pStyle w:val="TableParagraph"/>
+              <w:rPr>
+                <w:sz w:val="24"/>
+              </w:rPr>
+            </w:pPr>
+          </w:p>
+        </w:tc>
+        <w:tc>
+          <w:tcPr>
+            <w:tcW w:w="462" w:type="dxa"/>
+          </w:tcPr>
+          <w:p>
+            <w:pPr>
+              <w:pStyle w:val="TableParagraph"/>
+              <w:rPr>
+                <w:sz w:val="24"/>
+              </w:rPr>
+            </w:pPr>
+          </w:p>
+        </w:tc>
+        <w:tc>
+          <w:tcPr>
+            <w:tcW w:w="434" w:type="dxa"/>
+          </w:tcPr>
+          <w:p>
+            <w:pPr>
+              <w:pStyle w:val="TableParagraph"/>
+              <w:rPr>
+                <w:sz w:val="24"/>
+              </w:rPr>
+            </w:pPr>
+          </w:p>
+        </w:tc>
+        <w:tc>
+          <w:tcPr>
+            <w:tcW w:w="466" w:type="dxa"/>
+          </w:tcPr>
+          <w:p>
+            <w:pPr>
+              <w:pStyle w:val="TableParagraph"/>
+              <w:rPr>
+                <w:sz w:val="24"/>
+              </w:rPr>
+            </w:pPr>
+          </w:p>
+        </w:tc>
+        <w:tc>
+          <w:tcPr>
+            <w:tcW w:w="466" w:type="dxa"/>
+          </w:tcPr>
+          <w:p>
+            <w:pPr>
+              <w:pStyle w:val="TableParagraph"/>
+              <w:rPr>
+                <w:sz w:val="24"/>
+              </w:rPr>
+            </w:pPr>
+          </w:p>
+        </w:tc>
+        <w:tc>
+          <w:tcPr>
+            <w:tcW w:w="4364" w:type="dxa"/>
+          </w:tcPr>
+          <w:p>
+            <w:pPr>
+              <w:pStyle w:val="TableParagraph"/>
+              <w:rPr>
+                <w:sz w:val="24"/>
+              </w:rPr>
+            </w:pPr>
+          </w:p>
+        </w:tc>
+        <w:tc>
+          <w:tcPr>
+            <w:tcW w:w="736" w:type="dxa"/>
+          </w:tcPr>
+          <w:p>
+            <w:pPr>
+              <w:pStyle w:val="TableParagraph"/>
+              <w:rPr>
+                <w:sz w:val="24"/>
+              </w:rPr>
+            </w:pPr>
+          </w:p>
+        </w:tc>
+        <w:tc>
+          <w:tcPr>
+            <w:tcW w:w="690" w:type="dxa"/>
+          </w:tcPr>
+          <w:p>
+            <w:pPr>
+              <w:pStyle w:val="TableParagraph"/>
+              <w:rPr>
+                <w:sz w:val="24"/>
+              </w:rPr>
+            </w:pPr>
+          </w:p>
+        </w:tc>
+        <w:tc>
+          <w:tcPr>
+            <w:tcW w:w="806" w:type="dxa"/>
+          </w:tcPr>
+          <w:p>
+            <w:pPr>
+              <w:pStyle w:val="TableParagraph"/>
+              <w:rPr>
+                <w:sz w:val="24"/>
+              </w:rPr>
+            </w:pPr>
+          </w:p>
+        </w:tc>
+      </w:tr>
+      <w:tr>
+        <w:trPr>
+          <w:trHeight w:val="1037"/>
+        </w:trPr>
+        <w:tc>
+          <w:tcPr>
+            <w:tcW w:w="450" w:type="dxa"/>
+          </w:tcPr>
+          <w:p>
+            <w:pPr>
+              <w:pStyle w:val="TableParagraph"/>
+              <w:spacing w:before="6"/>
+              <w:rPr>
+                <w:b/>
+                <w:sz w:val="25"/>
+              </w:rPr>
+            </w:pPr>
+          </w:p>
+          <w:p>
+            <w:pPr>
+              <w:pStyle w:val="TableParagraph"/>
+              <w:ind w:left="16"/>
+              <w:jc w:val="center"/>
+              <w:rPr>
+                <w:sz w:val="24"/>
+              </w:rPr>
+            </w:pPr>
+            <w:r>
+              <w:rPr>
+                <w:sz w:val="24"/>
+              </w:rPr>
+              <w:t>4</w:t>
+            </w:r>
+          </w:p>
+        </w:tc>
+        <w:tc>
+          <w:tcPr>
+            <w:tcW w:w="960" w:type="dxa"/>
+          </w:tcPr>
+          <w:p>
+            <w:pPr>
+              <w:pStyle w:val="TableParagraph"/>
+              <w:rPr>
+                <w:sz w:val="24"/>
+              </w:rPr>
+            </w:pPr>
+          </w:p>
+        </w:tc>
+        <w:tc>
+          <w:tcPr>
+            <w:tcW w:w="462" w:type="dxa"/>
+          </w:tcPr>
+          <w:p>
+            <w:pPr>
+              <w:pStyle w:val="TableParagraph"/>
+              <w:rPr>
+                <w:sz w:val="24"/>
+              </w:rPr>
+            </w:pPr>
+          </w:p>
+        </w:tc>
+        <w:tc>
+          <w:tcPr>
+            <w:tcW w:w="434" w:type="dxa"/>
+          </w:tcPr>
+          <w:p>
+            <w:pPr>
+              <w:pStyle w:val="TableParagraph"/>
+              <w:rPr>
+                <w:sz w:val="24"/>
+              </w:rPr>
+            </w:pPr>
+          </w:p>
+        </w:tc>
+        <w:tc>
+          <w:tcPr>
+            <w:tcW w:w="466" w:type="dxa"/>
+          </w:tcPr>
+          <w:p>
+            <w:pPr>
+              <w:pStyle w:val="TableParagraph"/>
+              <w:rPr>
+                <w:sz w:val="24"/>
+              </w:rPr>
+            </w:pPr>
+          </w:p>
+        </w:tc>
+        <w:tc>
+          <w:tcPr>
+            <w:tcW w:w="466" w:type="dxa"/>
+          </w:tcPr>
+          <w:p>
+            <w:pPr>
+              <w:pStyle w:val="TableParagraph"/>
+              <w:rPr>
+                <w:sz w:val="24"/>
+              </w:rPr>
+            </w:pPr>
+          </w:p>
+        </w:tc>
+        <w:tc>
+          <w:tcPr>
+            <w:tcW w:w="4364" w:type="dxa"/>
+          </w:tcPr>
+          <w:p>
+            <w:pPr>
+              <w:pStyle w:val="TableParagraph"/>
+              <w:rPr>
+                <w:sz w:val="24"/>
+              </w:rPr>
+            </w:pPr>
+          </w:p>
+        </w:tc>
+        <w:tc>
+          <w:tcPr>
+            <w:tcW w:w="736" w:type="dxa"/>
+          </w:tcPr>
+          <w:p>
+            <w:pPr>
+              <w:pStyle w:val="TableParagraph"/>
+              <w:rPr>
+                <w:sz w:val="24"/>
+              </w:rPr>
+            </w:pPr>
+          </w:p>
+        </w:tc>
+        <w:tc>
+          <w:tcPr>
+            <w:tcW w:w="690" w:type="dxa"/>
+          </w:tcPr>
+          <w:p>
+            <w:pPr>
+              <w:pStyle w:val="TableParagraph"/>
+              <w:rPr>
+                <w:sz w:val="24"/>
+              </w:rPr>
+            </w:pPr>
+          </w:p>
+        </w:tc>
+        <w:tc>
+          <w:tcPr>
+            <w:tcW w:w="806" w:type="dxa"/>
+          </w:tcPr>
+          <w:p>
+            <w:pPr>
+              <w:pStyle w:val="TableParagraph"/>
+              <w:rPr>
+                <w:sz w:val="24"/>
+              </w:rPr>
+            </w:pPr>
+          </w:p>
+        </w:tc>
+      </w:tr>
+      <w:tr>
+        <w:trPr>
+          <w:trHeight w:val="1040"/>
+        </w:trPr>
+        <w:tc>
+          <w:tcPr>
+            <w:tcW w:w="450" w:type="dxa"/>
+          </w:tcPr>
+          <w:p>
+            <w:pPr>
+              <w:pStyle w:val="TableParagraph"/>
+              <w:spacing w:before="8"/>
+              <w:rPr>
+                <w:b/>
+                <w:sz w:val="25"/>
+              </w:rPr>
+            </w:pPr>
+          </w:p>
+          <w:p>
+            <w:pPr>
+              <w:pStyle w:val="TableParagraph"/>
+              <w:ind w:left="16"/>
+              <w:jc w:val="center"/>
+              <w:rPr>
+                <w:sz w:val="24"/>
+              </w:rPr>
+            </w:pPr>
+            <w:r>
+              <w:rPr>
+                <w:sz w:val="24"/>
+              </w:rPr>
+              <w:t>5</w:t>
+            </w:r>
+          </w:p>
+        </w:tc>
+        <w:tc>
+          <w:tcPr>
+            <w:tcW w:w="960" w:type="dxa"/>
+          </w:tcPr>
+          <w:p>
+            <w:pPr>
+              <w:pStyle w:val="TableParagraph"/>
+              <w:rPr>
+                <w:sz w:val="24"/>
+              </w:rPr>
+            </w:pPr>
+          </w:p>
+        </w:tc>
+        <w:tc>
+          <w:tcPr>
+            <w:tcW w:w="462" w:type="dxa"/>
+          </w:tcPr>
+          <w:p>
+            <w:pPr>
+              <w:pStyle w:val="TableParagraph"/>
+              <w:rPr>
+                <w:sz w:val="24"/>
+              </w:rPr>
+            </w:pPr>
+          </w:p>
+        </w:tc>
+        <w:tc>
+          <w:tcPr>
+            <w:tcW w:w="434" w:type="dxa"/>
+          </w:tcPr>
+          <w:p>
+            <w:pPr>
+              <w:pStyle w:val="TableParagraph"/>
+              <w:rPr>
+                <w:sz w:val="24"/>
+              </w:rPr>
+            </w:pPr>
+          </w:p>
+        </w:tc>
+        <w:tc>
+          <w:tcPr>
+            <w:tcW w:w="466" w:type="dxa"/>
+          </w:tcPr>
+          <w:p>
+            <w:pPr>
+              <w:pStyle w:val="TableParagraph"/>
+              <w:rPr>
+                <w:sz w:val="24"/>
+              </w:rPr>
+            </w:pPr>
+          </w:p>
+        </w:tc>
+        <w:tc>
+          <w:tcPr>
+            <w:tcW w:w="466" w:type="dxa"/>
+          </w:tcPr>
+          <w:p>
+            <w:pPr>
+              <w:pStyle w:val="TableParagraph"/>
+              <w:rPr>
+                <w:sz w:val="24"/>
+              </w:rPr>
+            </w:pPr>
+          </w:p>
+        </w:tc>
+        <w:tc>
+          <w:tcPr>
+            <w:tcW w:w="4364" w:type="dxa"/>
+          </w:tcPr>
+          <w:p>
+            <w:pPr>
+              <w:pStyle w:val="TableParagraph"/>
+              <w:rPr>
+                <w:sz w:val="24"/>
+              </w:rPr>
+            </w:pPr>
+          </w:p>
+        </w:tc>
+        <w:tc>
+          <w:tcPr>
+            <w:tcW w:w="736" w:type="dxa"/>
+          </w:tcPr>
+          <w:p>
+            <w:pPr>
+              <w:pStyle w:val="TableParagraph"/>
+              <w:rPr>
+                <w:sz w:val="24"/>
+              </w:rPr>
+            </w:pPr>
+          </w:p>
+        </w:tc>
+        <w:tc>
+          <w:tcPr>
+            <w:tcW w:w="690" w:type="dxa"/>
+          </w:tcPr>
+          <w:p>
+            <w:pPr>
+              <w:pStyle w:val="TableParagraph"/>
+              <w:rPr>
+                <w:sz w:val="24"/>
+              </w:rPr>
+            </w:pPr>
+          </w:p>
+        </w:tc>
+        <w:tc>
+          <w:tcPr>
+            <w:tcW w:w="806" w:type="dxa"/>
+          </w:tcPr>
+          <w:p>
+            <w:pPr>
+              <w:pStyle w:val="TableParagraph"/>
+              <w:rPr>
+                <w:sz w:val="24"/>
+              </w:rPr>
+            </w:pPr>
+          </w:p>
+        </w:tc>
+      </w:tr>
+    </w:tbl>
+    <w:p>
+      <w:pPr>
+        <w:rPr>
+          <w:sz w:val="24"/>
+        </w:rPr>
+        <w:sectPr>
+          <w:pgSz w:w="12240" w:h="15840"/>
+          <w:pgMar w:top="1500" w:right="920" w:bottom="280" w:left="1140" w:header="720" w:footer="720" w:gutter="0"/>
+          <w:cols w:space="720"/>
+        </w:sectPr>
       </w:pPr>
     </w:p>
     <w:tbl>
@@ -9106,1084 +10547,6 @@
         <w:gridCol w:w="960"/>
         <w:gridCol w:w="466"/>
         <w:gridCol w:w="434"/>
-        <w:gridCol w:w="466"/>
-        <w:gridCol w:w="4364"/>
-        <w:gridCol w:w="736"/>
-        <w:gridCol w:w="690"/>
-        <w:gridCol w:w="806"/>
-      </w:tblGrid>
-      <w:tr>
-        <w:trPr>
-          <w:trHeight w:val="938"/>
-        </w:trPr>
-        <w:tc>
-          <w:tcPr>
-            <w:tcW w:w="450" w:type="dxa"/>
-          </w:tcPr>
-          <w:p>
-            <w:pPr>
-              <w:pStyle w:val="TableParagraph"/>
-              <w:spacing w:before="56" w:line="360" w:lineRule="auto"/>
-              <w:ind w:left="58" w:right="68"/>
-              <w:rPr>
-                <w:sz w:val="24"/>
-              </w:rPr>
-            </w:pPr>
-            <w:r>
-              <w:rPr>
-                <w:sz w:val="24"/>
-              </w:rPr>
-              <w:t>Sr. No</w:t>
-            </w:r>
-          </w:p>
-        </w:tc>
-        <w:tc>
-          <w:tcPr>
-            <w:tcW w:w="960" w:type="dxa"/>
-          </w:tcPr>
-          <w:p>
-            <w:pPr>
-              <w:pStyle w:val="TableParagraph"/>
-              <w:spacing w:before="56"/>
-              <w:ind w:left="255"/>
-              <w:rPr>
-                <w:sz w:val="24"/>
-              </w:rPr>
-            </w:pPr>
-            <w:r>
-              <w:rPr>
-                <w:sz w:val="24"/>
-              </w:rPr>
-              <w:t>Date</w:t>
-            </w:r>
-          </w:p>
-        </w:tc>
-        <w:tc>
-          <w:tcPr>
-            <w:tcW w:w="1366" w:type="dxa"/>
-            <w:gridSpan w:val="3"/>
-          </w:tcPr>
-          <w:p>
-            <w:pPr>
-              <w:pStyle w:val="TableParagraph"/>
-              <w:spacing w:before="56"/>
-              <w:ind w:left="138"/>
-              <w:rPr>
-                <w:sz w:val="24"/>
-              </w:rPr>
-            </w:pPr>
-            <w:r>
-              <w:rPr>
-                <w:sz w:val="24"/>
-              </w:rPr>
-              <w:t>Attendance</w:t>
-            </w:r>
-          </w:p>
-        </w:tc>
-        <w:tc>
-          <w:tcPr>
-            <w:tcW w:w="4364" w:type="dxa"/>
-          </w:tcPr>
-          <w:p>
-            <w:pPr>
-              <w:pStyle w:val="TableParagraph"/>
-              <w:spacing w:before="56"/>
-              <w:ind w:left="1203"/>
-              <w:rPr>
-                <w:sz w:val="24"/>
-              </w:rPr>
-            </w:pPr>
-            <w:r>
-              <w:rPr>
-                <w:sz w:val="24"/>
-              </w:rPr>
-              <w:t>Progress/Suggestion</w:t>
-            </w:r>
-          </w:p>
-        </w:tc>
-        <w:tc>
-          <w:tcPr>
-            <w:tcW w:w="2232" w:type="dxa"/>
-            <w:gridSpan w:val="3"/>
-          </w:tcPr>
-          <w:p>
-            <w:pPr>
-              <w:pStyle w:val="TableParagraph"/>
-              <w:spacing w:before="56"/>
-              <w:ind w:left="686"/>
-              <w:rPr>
-                <w:sz w:val="24"/>
-              </w:rPr>
-            </w:pPr>
-            <w:r>
-              <w:rPr>
-                <w:sz w:val="24"/>
-              </w:rPr>
-              <w:t>Mapping</w:t>
-            </w:r>
-          </w:p>
-        </w:tc>
-      </w:tr>
-      <w:tr>
-        <w:trPr>
-          <w:trHeight w:val="1001"/>
-        </w:trPr>
-        <w:tc>
-          <w:tcPr>
-            <w:tcW w:w="450" w:type="dxa"/>
-          </w:tcPr>
-          <w:p>
-            <w:pPr>
-              <w:pStyle w:val="TableParagraph"/>
-              <w:rPr>
-                <w:sz w:val="24"/>
-              </w:rPr>
-            </w:pPr>
-          </w:p>
-        </w:tc>
-        <w:tc>
-          <w:tcPr>
-            <w:tcW w:w="960" w:type="dxa"/>
-          </w:tcPr>
-          <w:p>
-            <w:pPr>
-              <w:pStyle w:val="TableParagraph"/>
-              <w:rPr>
-                <w:sz w:val="24"/>
-              </w:rPr>
-            </w:pPr>
-          </w:p>
-        </w:tc>
-        <w:tc>
-          <w:tcPr>
-            <w:tcW w:w="466" w:type="dxa"/>
-          </w:tcPr>
-          <w:p>
-            <w:pPr>
-              <w:pStyle w:val="TableParagraph"/>
-              <w:spacing w:before="6"/>
-              <w:rPr>
-                <w:b/>
-                <w:sz w:val="25"/>
-              </w:rPr>
-            </w:pPr>
-          </w:p>
-          <w:p>
-            <w:pPr>
-              <w:pStyle w:val="TableParagraph"/>
-              <w:ind w:left="58"/>
-              <w:rPr>
-                <w:sz w:val="24"/>
-              </w:rPr>
-            </w:pPr>
-            <w:r>
-              <w:rPr>
-                <w:sz w:val="24"/>
-              </w:rPr>
-              <w:t>1</w:t>
-            </w:r>
-          </w:p>
-        </w:tc>
-        <w:tc>
-          <w:tcPr>
-            <w:tcW w:w="434" w:type="dxa"/>
-          </w:tcPr>
-          <w:p>
-            <w:pPr>
-              <w:pStyle w:val="TableParagraph"/>
-              <w:spacing w:before="6"/>
-              <w:rPr>
-                <w:b/>
-                <w:sz w:val="25"/>
-              </w:rPr>
-            </w:pPr>
-          </w:p>
-          <w:p>
-            <w:pPr>
-              <w:pStyle w:val="TableParagraph"/>
-              <w:ind w:left="55"/>
-              <w:rPr>
-                <w:sz w:val="24"/>
-              </w:rPr>
-            </w:pPr>
-            <w:r>
-              <w:rPr>
-                <w:sz w:val="24"/>
-              </w:rPr>
-              <w:t>2</w:t>
-            </w:r>
-          </w:p>
-        </w:tc>
-        <w:tc>
-          <w:tcPr>
-            <w:tcW w:w="466" w:type="dxa"/>
-          </w:tcPr>
-          <w:p>
-            <w:pPr>
-              <w:pStyle w:val="TableParagraph"/>
-              <w:spacing w:before="6"/>
-              <w:rPr>
-                <w:b/>
-                <w:sz w:val="25"/>
-              </w:rPr>
-            </w:pPr>
-          </w:p>
-          <w:p>
-            <w:pPr>
-              <w:pStyle w:val="TableParagraph"/>
-              <w:ind w:left="58"/>
-              <w:rPr>
-                <w:sz w:val="24"/>
-              </w:rPr>
-            </w:pPr>
-            <w:r>
-              <w:rPr>
-                <w:sz w:val="24"/>
-              </w:rPr>
-              <w:t>3</w:t>
-            </w:r>
-          </w:p>
-        </w:tc>
-        <w:tc>
-          <w:tcPr>
-            <w:tcW w:w="4364" w:type="dxa"/>
-          </w:tcPr>
-          <w:p>
-            <w:pPr>
-              <w:pStyle w:val="TableParagraph"/>
-              <w:rPr>
-                <w:sz w:val="24"/>
-              </w:rPr>
-            </w:pPr>
-          </w:p>
-        </w:tc>
-        <w:tc>
-          <w:tcPr>
-            <w:tcW w:w="736" w:type="dxa"/>
-          </w:tcPr>
-          <w:p>
-            <w:pPr>
-              <w:pStyle w:val="TableParagraph"/>
-              <w:spacing w:before="6"/>
-              <w:rPr>
-                <w:b/>
-                <w:sz w:val="25"/>
-              </w:rPr>
-            </w:pPr>
-          </w:p>
-          <w:p>
-            <w:pPr>
-              <w:pStyle w:val="TableParagraph"/>
-              <w:ind w:left="57"/>
-              <w:rPr>
-                <w:sz w:val="24"/>
-              </w:rPr>
-            </w:pPr>
-            <w:r>
-              <w:rPr>
-                <w:sz w:val="24"/>
-              </w:rPr>
-              <w:t>CO</w:t>
-            </w:r>
-          </w:p>
-        </w:tc>
-        <w:tc>
-          <w:tcPr>
-            <w:tcW w:w="690" w:type="dxa"/>
-          </w:tcPr>
-          <w:p>
-            <w:pPr>
-              <w:pStyle w:val="TableParagraph"/>
-              <w:spacing w:before="6"/>
-              <w:rPr>
-                <w:b/>
-                <w:sz w:val="25"/>
-              </w:rPr>
-            </w:pPr>
-          </w:p>
-          <w:p>
-            <w:pPr>
-              <w:pStyle w:val="TableParagraph"/>
-              <w:ind w:left="56"/>
-              <w:rPr>
-                <w:sz w:val="24"/>
-              </w:rPr>
-            </w:pPr>
-            <w:r>
-              <w:rPr>
-                <w:sz w:val="24"/>
-              </w:rPr>
-              <w:t>PO</w:t>
-            </w:r>
-          </w:p>
-        </w:tc>
-        <w:tc>
-          <w:tcPr>
-            <w:tcW w:w="806" w:type="dxa"/>
-          </w:tcPr>
-          <w:p>
-            <w:pPr>
-              <w:pStyle w:val="TableParagraph"/>
-              <w:spacing w:before="6"/>
-              <w:rPr>
-                <w:b/>
-                <w:sz w:val="25"/>
-              </w:rPr>
-            </w:pPr>
-          </w:p>
-          <w:p>
-            <w:pPr>
-              <w:pStyle w:val="TableParagraph"/>
-              <w:ind w:left="56"/>
-              <w:rPr>
-                <w:sz w:val="24"/>
-              </w:rPr>
-            </w:pPr>
-            <w:r>
-              <w:rPr>
-                <w:sz w:val="24"/>
-              </w:rPr>
-              <w:t>PSO</w:t>
-            </w:r>
-          </w:p>
-        </w:tc>
-      </w:tr>
-      <w:tr>
-        <w:trPr>
-          <w:trHeight w:val="1040"/>
-        </w:trPr>
-        <w:tc>
-          <w:tcPr>
-            <w:tcW w:w="450" w:type="dxa"/>
-          </w:tcPr>
-          <w:p>
-            <w:pPr>
-              <w:pStyle w:val="TableParagraph"/>
-              <w:spacing w:before="8"/>
-              <w:rPr>
-                <w:b/>
-                <w:sz w:val="25"/>
-              </w:rPr>
-            </w:pPr>
-          </w:p>
-          <w:p>
-            <w:pPr>
-              <w:pStyle w:val="TableParagraph"/>
-              <w:ind w:left="16"/>
-              <w:jc w:val="center"/>
-              <w:rPr>
-                <w:sz w:val="24"/>
-              </w:rPr>
-            </w:pPr>
-            <w:r>
-              <w:rPr>
-                <w:sz w:val="24"/>
-              </w:rPr>
-              <w:t>1</w:t>
-            </w:r>
-          </w:p>
-        </w:tc>
-        <w:tc>
-          <w:tcPr>
-            <w:tcW w:w="960" w:type="dxa"/>
-          </w:tcPr>
-          <w:p>
-            <w:pPr>
-              <w:pStyle w:val="TableParagraph"/>
-              <w:rPr>
-                <w:sz w:val="24"/>
-              </w:rPr>
-            </w:pPr>
-          </w:p>
-        </w:tc>
-        <w:tc>
-          <w:tcPr>
-            <w:tcW w:w="466" w:type="dxa"/>
-          </w:tcPr>
-          <w:p>
-            <w:pPr>
-              <w:pStyle w:val="TableParagraph"/>
-              <w:rPr>
-                <w:sz w:val="24"/>
-              </w:rPr>
-            </w:pPr>
-          </w:p>
-        </w:tc>
-        <w:tc>
-          <w:tcPr>
-            <w:tcW w:w="434" w:type="dxa"/>
-          </w:tcPr>
-          <w:p>
-            <w:pPr>
-              <w:pStyle w:val="TableParagraph"/>
-              <w:rPr>
-                <w:sz w:val="24"/>
-              </w:rPr>
-            </w:pPr>
-          </w:p>
-        </w:tc>
-        <w:tc>
-          <w:tcPr>
-            <w:tcW w:w="466" w:type="dxa"/>
-          </w:tcPr>
-          <w:p>
-            <w:pPr>
-              <w:pStyle w:val="TableParagraph"/>
-              <w:rPr>
-                <w:sz w:val="24"/>
-              </w:rPr>
-            </w:pPr>
-          </w:p>
-        </w:tc>
-        <w:tc>
-          <w:tcPr>
-            <w:tcW w:w="4364" w:type="dxa"/>
-          </w:tcPr>
-          <w:p>
-            <w:pPr>
-              <w:pStyle w:val="TableParagraph"/>
-              <w:rPr>
-                <w:sz w:val="24"/>
-              </w:rPr>
-            </w:pPr>
-          </w:p>
-        </w:tc>
-        <w:tc>
-          <w:tcPr>
-            <w:tcW w:w="736" w:type="dxa"/>
-          </w:tcPr>
-          <w:p>
-            <w:pPr>
-              <w:pStyle w:val="TableParagraph"/>
-              <w:rPr>
-                <w:sz w:val="24"/>
-              </w:rPr>
-            </w:pPr>
-          </w:p>
-        </w:tc>
-        <w:tc>
-          <w:tcPr>
-            <w:tcW w:w="690" w:type="dxa"/>
-          </w:tcPr>
-          <w:p>
-            <w:pPr>
-              <w:pStyle w:val="TableParagraph"/>
-              <w:rPr>
-                <w:sz w:val="24"/>
-              </w:rPr>
-            </w:pPr>
-          </w:p>
-        </w:tc>
-        <w:tc>
-          <w:tcPr>
-            <w:tcW w:w="806" w:type="dxa"/>
-          </w:tcPr>
-          <w:p>
-            <w:pPr>
-              <w:pStyle w:val="TableParagraph"/>
-              <w:rPr>
-                <w:sz w:val="24"/>
-              </w:rPr>
-            </w:pPr>
-          </w:p>
-        </w:tc>
-      </w:tr>
-      <w:tr>
-        <w:trPr>
-          <w:trHeight w:val="1038"/>
-        </w:trPr>
-        <w:tc>
-          <w:tcPr>
-            <w:tcW w:w="450" w:type="dxa"/>
-          </w:tcPr>
-          <w:p>
-            <w:pPr>
-              <w:pStyle w:val="TableParagraph"/>
-              <w:spacing w:before="6"/>
-              <w:rPr>
-                <w:b/>
-                <w:sz w:val="25"/>
-              </w:rPr>
-            </w:pPr>
-          </w:p>
-          <w:p>
-            <w:pPr>
-              <w:pStyle w:val="TableParagraph"/>
-              <w:ind w:left="16"/>
-              <w:jc w:val="center"/>
-              <w:rPr>
-                <w:sz w:val="24"/>
-              </w:rPr>
-            </w:pPr>
-            <w:r>
-              <w:rPr>
-                <w:sz w:val="24"/>
-              </w:rPr>
-              <w:t>2</w:t>
-            </w:r>
-          </w:p>
-        </w:tc>
-        <w:tc>
-          <w:tcPr>
-            <w:tcW w:w="960" w:type="dxa"/>
-          </w:tcPr>
-          <w:p>
-            <w:pPr>
-              <w:pStyle w:val="TableParagraph"/>
-              <w:rPr>
-                <w:sz w:val="24"/>
-              </w:rPr>
-            </w:pPr>
-          </w:p>
-        </w:tc>
-        <w:tc>
-          <w:tcPr>
-            <w:tcW w:w="466" w:type="dxa"/>
-          </w:tcPr>
-          <w:p>
-            <w:pPr>
-              <w:pStyle w:val="TableParagraph"/>
-              <w:rPr>
-                <w:sz w:val="24"/>
-              </w:rPr>
-            </w:pPr>
-          </w:p>
-        </w:tc>
-        <w:tc>
-          <w:tcPr>
-            <w:tcW w:w="434" w:type="dxa"/>
-          </w:tcPr>
-          <w:p>
-            <w:pPr>
-              <w:pStyle w:val="TableParagraph"/>
-              <w:rPr>
-                <w:sz w:val="24"/>
-              </w:rPr>
-            </w:pPr>
-          </w:p>
-        </w:tc>
-        <w:tc>
-          <w:tcPr>
-            <w:tcW w:w="466" w:type="dxa"/>
-          </w:tcPr>
-          <w:p>
-            <w:pPr>
-              <w:pStyle w:val="TableParagraph"/>
-              <w:rPr>
-                <w:sz w:val="24"/>
-              </w:rPr>
-            </w:pPr>
-          </w:p>
-        </w:tc>
-        <w:tc>
-          <w:tcPr>
-            <w:tcW w:w="4364" w:type="dxa"/>
-          </w:tcPr>
-          <w:p>
-            <w:pPr>
-              <w:pStyle w:val="TableParagraph"/>
-              <w:rPr>
-                <w:sz w:val="24"/>
-              </w:rPr>
-            </w:pPr>
-          </w:p>
-        </w:tc>
-        <w:tc>
-          <w:tcPr>
-            <w:tcW w:w="736" w:type="dxa"/>
-          </w:tcPr>
-          <w:p>
-            <w:pPr>
-              <w:pStyle w:val="TableParagraph"/>
-              <w:rPr>
-                <w:sz w:val="24"/>
-              </w:rPr>
-            </w:pPr>
-          </w:p>
-        </w:tc>
-        <w:tc>
-          <w:tcPr>
-            <w:tcW w:w="690" w:type="dxa"/>
-          </w:tcPr>
-          <w:p>
-            <w:pPr>
-              <w:pStyle w:val="TableParagraph"/>
-              <w:rPr>
-                <w:sz w:val="24"/>
-              </w:rPr>
-            </w:pPr>
-          </w:p>
-        </w:tc>
-        <w:tc>
-          <w:tcPr>
-            <w:tcW w:w="806" w:type="dxa"/>
-          </w:tcPr>
-          <w:p>
-            <w:pPr>
-              <w:pStyle w:val="TableParagraph"/>
-              <w:rPr>
-                <w:sz w:val="24"/>
-              </w:rPr>
-            </w:pPr>
-          </w:p>
-        </w:tc>
-      </w:tr>
-      <w:tr>
-        <w:trPr>
-          <w:trHeight w:val="1040"/>
-        </w:trPr>
-        <w:tc>
-          <w:tcPr>
-            <w:tcW w:w="450" w:type="dxa"/>
-          </w:tcPr>
-          <w:p>
-            <w:pPr>
-              <w:pStyle w:val="TableParagraph"/>
-              <w:spacing w:before="8"/>
-              <w:rPr>
-                <w:b/>
-                <w:sz w:val="25"/>
-              </w:rPr>
-            </w:pPr>
-          </w:p>
-          <w:p>
-            <w:pPr>
-              <w:pStyle w:val="TableParagraph"/>
-              <w:ind w:left="16"/>
-              <w:jc w:val="center"/>
-              <w:rPr>
-                <w:sz w:val="24"/>
-              </w:rPr>
-            </w:pPr>
-            <w:r>
-              <w:rPr>
-                <w:sz w:val="24"/>
-              </w:rPr>
-              <w:t>3</w:t>
-            </w:r>
-          </w:p>
-        </w:tc>
-        <w:tc>
-          <w:tcPr>
-            <w:tcW w:w="960" w:type="dxa"/>
-          </w:tcPr>
-          <w:p>
-            <w:pPr>
-              <w:pStyle w:val="TableParagraph"/>
-              <w:rPr>
-                <w:sz w:val="24"/>
-              </w:rPr>
-            </w:pPr>
-          </w:p>
-        </w:tc>
-        <w:tc>
-          <w:tcPr>
-            <w:tcW w:w="466" w:type="dxa"/>
-          </w:tcPr>
-          <w:p>
-            <w:pPr>
-              <w:pStyle w:val="TableParagraph"/>
-              <w:rPr>
-                <w:sz w:val="24"/>
-              </w:rPr>
-            </w:pPr>
-          </w:p>
-        </w:tc>
-        <w:tc>
-          <w:tcPr>
-            <w:tcW w:w="434" w:type="dxa"/>
-          </w:tcPr>
-          <w:p>
-            <w:pPr>
-              <w:pStyle w:val="TableParagraph"/>
-              <w:rPr>
-                <w:sz w:val="24"/>
-              </w:rPr>
-            </w:pPr>
-          </w:p>
-        </w:tc>
-        <w:tc>
-          <w:tcPr>
-            <w:tcW w:w="466" w:type="dxa"/>
-          </w:tcPr>
-          <w:p>
-            <w:pPr>
-              <w:pStyle w:val="TableParagraph"/>
-              <w:rPr>
-                <w:sz w:val="24"/>
-              </w:rPr>
-            </w:pPr>
-          </w:p>
-        </w:tc>
-        <w:tc>
-          <w:tcPr>
-            <w:tcW w:w="4364" w:type="dxa"/>
-          </w:tcPr>
-          <w:p>
-            <w:pPr>
-              <w:pStyle w:val="TableParagraph"/>
-              <w:rPr>
-                <w:sz w:val="24"/>
-              </w:rPr>
-            </w:pPr>
-          </w:p>
-        </w:tc>
-        <w:tc>
-          <w:tcPr>
-            <w:tcW w:w="736" w:type="dxa"/>
-          </w:tcPr>
-          <w:p>
-            <w:pPr>
-              <w:pStyle w:val="TableParagraph"/>
-              <w:rPr>
-                <w:sz w:val="24"/>
-              </w:rPr>
-            </w:pPr>
-          </w:p>
-        </w:tc>
-        <w:tc>
-          <w:tcPr>
-            <w:tcW w:w="690" w:type="dxa"/>
-          </w:tcPr>
-          <w:p>
-            <w:pPr>
-              <w:pStyle w:val="TableParagraph"/>
-              <w:rPr>
-                <w:sz w:val="24"/>
-              </w:rPr>
-            </w:pPr>
-          </w:p>
-        </w:tc>
-        <w:tc>
-          <w:tcPr>
-            <w:tcW w:w="806" w:type="dxa"/>
-          </w:tcPr>
-          <w:p>
-            <w:pPr>
-              <w:pStyle w:val="TableParagraph"/>
-              <w:rPr>
-                <w:sz w:val="24"/>
-              </w:rPr>
-            </w:pPr>
-          </w:p>
-        </w:tc>
-      </w:tr>
-      <w:tr>
-        <w:trPr>
-          <w:trHeight w:val="1037"/>
-        </w:trPr>
-        <w:tc>
-          <w:tcPr>
-            <w:tcW w:w="450" w:type="dxa"/>
-          </w:tcPr>
-          <w:p>
-            <w:pPr>
-              <w:pStyle w:val="TableParagraph"/>
-              <w:spacing w:before="6"/>
-              <w:rPr>
-                <w:b/>
-                <w:sz w:val="25"/>
-              </w:rPr>
-            </w:pPr>
-          </w:p>
-          <w:p>
-            <w:pPr>
-              <w:pStyle w:val="TableParagraph"/>
-              <w:ind w:left="16"/>
-              <w:jc w:val="center"/>
-              <w:rPr>
-                <w:sz w:val="24"/>
-              </w:rPr>
-            </w:pPr>
-            <w:r>
-              <w:rPr>
-                <w:sz w:val="24"/>
-              </w:rPr>
-              <w:t>4</w:t>
-            </w:r>
-          </w:p>
-        </w:tc>
-        <w:tc>
-          <w:tcPr>
-            <w:tcW w:w="960" w:type="dxa"/>
-          </w:tcPr>
-          <w:p>
-            <w:pPr>
-              <w:pStyle w:val="TableParagraph"/>
-              <w:rPr>
-                <w:sz w:val="24"/>
-              </w:rPr>
-            </w:pPr>
-          </w:p>
-        </w:tc>
-        <w:tc>
-          <w:tcPr>
-            <w:tcW w:w="466" w:type="dxa"/>
-          </w:tcPr>
-          <w:p>
-            <w:pPr>
-              <w:pStyle w:val="TableParagraph"/>
-              <w:rPr>
-                <w:sz w:val="24"/>
-              </w:rPr>
-            </w:pPr>
-          </w:p>
-        </w:tc>
-        <w:tc>
-          <w:tcPr>
-            <w:tcW w:w="434" w:type="dxa"/>
-          </w:tcPr>
-          <w:p>
-            <w:pPr>
-              <w:pStyle w:val="TableParagraph"/>
-              <w:rPr>
-                <w:sz w:val="24"/>
-              </w:rPr>
-            </w:pPr>
-          </w:p>
-        </w:tc>
-        <w:tc>
-          <w:tcPr>
-            <w:tcW w:w="466" w:type="dxa"/>
-          </w:tcPr>
-          <w:p>
-            <w:pPr>
-              <w:pStyle w:val="TableParagraph"/>
-              <w:rPr>
-                <w:sz w:val="24"/>
-              </w:rPr>
-            </w:pPr>
-          </w:p>
-        </w:tc>
-        <w:tc>
-          <w:tcPr>
-            <w:tcW w:w="4364" w:type="dxa"/>
-          </w:tcPr>
-          <w:p>
-            <w:pPr>
-              <w:pStyle w:val="TableParagraph"/>
-              <w:rPr>
-                <w:sz w:val="24"/>
-              </w:rPr>
-            </w:pPr>
-          </w:p>
-        </w:tc>
-        <w:tc>
-          <w:tcPr>
-            <w:tcW w:w="736" w:type="dxa"/>
-          </w:tcPr>
-          <w:p>
-            <w:pPr>
-              <w:pStyle w:val="TableParagraph"/>
-              <w:rPr>
-                <w:sz w:val="24"/>
-              </w:rPr>
-            </w:pPr>
-          </w:p>
-        </w:tc>
-        <w:tc>
-          <w:tcPr>
-            <w:tcW w:w="690" w:type="dxa"/>
-          </w:tcPr>
-          <w:p>
-            <w:pPr>
-              <w:pStyle w:val="TableParagraph"/>
-              <w:rPr>
-                <w:sz w:val="24"/>
-              </w:rPr>
-            </w:pPr>
-          </w:p>
-        </w:tc>
-        <w:tc>
-          <w:tcPr>
-            <w:tcW w:w="806" w:type="dxa"/>
-          </w:tcPr>
-          <w:p>
-            <w:pPr>
-              <w:pStyle w:val="TableParagraph"/>
-              <w:rPr>
-                <w:sz w:val="24"/>
-              </w:rPr>
-            </w:pPr>
-          </w:p>
-        </w:tc>
-      </w:tr>
-      <w:tr>
-        <w:trPr>
-          <w:trHeight w:val="1040"/>
-        </w:trPr>
-        <w:tc>
-          <w:tcPr>
-            <w:tcW w:w="450" w:type="dxa"/>
-          </w:tcPr>
-          <w:p>
-            <w:pPr>
-              <w:pStyle w:val="TableParagraph"/>
-              <w:spacing w:before="8"/>
-              <w:rPr>
-                <w:b/>
-                <w:sz w:val="25"/>
-              </w:rPr>
-            </w:pPr>
-          </w:p>
-          <w:p>
-            <w:pPr>
-              <w:pStyle w:val="TableParagraph"/>
-              <w:ind w:left="16"/>
-              <w:jc w:val="center"/>
-              <w:rPr>
-                <w:sz w:val="24"/>
-              </w:rPr>
-            </w:pPr>
-            <w:r>
-              <w:rPr>
-                <w:sz w:val="24"/>
-              </w:rPr>
-              <w:t>5</w:t>
-            </w:r>
-          </w:p>
-        </w:tc>
-        <w:tc>
-          <w:tcPr>
-            <w:tcW w:w="960" w:type="dxa"/>
-          </w:tcPr>
-          <w:p>
-            <w:pPr>
-              <w:pStyle w:val="TableParagraph"/>
-              <w:rPr>
-                <w:sz w:val="24"/>
-              </w:rPr>
-            </w:pPr>
-          </w:p>
-        </w:tc>
-        <w:tc>
-          <w:tcPr>
-            <w:tcW w:w="466" w:type="dxa"/>
-          </w:tcPr>
-          <w:p>
-            <w:pPr>
-              <w:pStyle w:val="TableParagraph"/>
-              <w:rPr>
-                <w:sz w:val="24"/>
-              </w:rPr>
-            </w:pPr>
-          </w:p>
-        </w:tc>
-        <w:tc>
-          <w:tcPr>
-            <w:tcW w:w="434" w:type="dxa"/>
-          </w:tcPr>
-          <w:p>
-            <w:pPr>
-              <w:pStyle w:val="TableParagraph"/>
-              <w:rPr>
-                <w:sz w:val="24"/>
-              </w:rPr>
-            </w:pPr>
-          </w:p>
-        </w:tc>
-        <w:tc>
-          <w:tcPr>
-            <w:tcW w:w="466" w:type="dxa"/>
-          </w:tcPr>
-          <w:p>
-            <w:pPr>
-              <w:pStyle w:val="TableParagraph"/>
-              <w:rPr>
-                <w:sz w:val="24"/>
-              </w:rPr>
-            </w:pPr>
-          </w:p>
-        </w:tc>
-        <w:tc>
-          <w:tcPr>
-            <w:tcW w:w="4364" w:type="dxa"/>
-          </w:tcPr>
-          <w:p>
-            <w:pPr>
-              <w:pStyle w:val="TableParagraph"/>
-              <w:rPr>
-                <w:sz w:val="24"/>
-              </w:rPr>
-            </w:pPr>
-          </w:p>
-        </w:tc>
-        <w:tc>
-          <w:tcPr>
-            <w:tcW w:w="736" w:type="dxa"/>
-          </w:tcPr>
-          <w:p>
-            <w:pPr>
-              <w:pStyle w:val="TableParagraph"/>
-              <w:rPr>
-                <w:sz w:val="24"/>
-              </w:rPr>
-            </w:pPr>
-          </w:p>
-        </w:tc>
-        <w:tc>
-          <w:tcPr>
-            <w:tcW w:w="690" w:type="dxa"/>
-          </w:tcPr>
-          <w:p>
-            <w:pPr>
-              <w:pStyle w:val="TableParagraph"/>
-              <w:rPr>
-                <w:sz w:val="24"/>
-              </w:rPr>
-            </w:pPr>
-          </w:p>
-        </w:tc>
-        <w:tc>
-          <w:tcPr>
-            <w:tcW w:w="806" w:type="dxa"/>
-          </w:tcPr>
-          <w:p>
-            <w:pPr>
-              <w:pStyle w:val="TableParagraph"/>
-              <w:rPr>
-                <w:sz w:val="24"/>
-              </w:rPr>
-            </w:pPr>
-          </w:p>
-        </w:tc>
-      </w:tr>
-    </w:tbl>
-    <w:p>
-      <w:pPr>
-        <w:rPr>
-          <w:sz w:val="24"/>
-        </w:rPr>
-        <w:sectPr>
-          <w:pgSz w:w="12240" w:h="15840"/>
-          <w:pgMar w:top="1500" w:right="920" w:bottom="280" w:left="1140" w:header="720" w:footer="720" w:gutter="0"/>
-          <w:cols w:space="720"/>
-        </w:sectPr>
-      </w:pPr>
-    </w:p>
-    <w:tbl>
-      <w:tblPr>
-        <w:tblW w:w="0" w:type="auto"/>
-        <w:tblInd w:w="305" w:type="dxa"/>
-        <w:tblBorders>
-          <w:top w:val="single" w:sz="4" w:space="0" w:color="000000"/>
-          <w:left w:val="single" w:sz="4" w:space="0" w:color="000000"/>
-          <w:bottom w:val="single" w:sz="4" w:space="0" w:color="000000"/>
-          <w:right w:val="single" w:sz="4" w:space="0" w:color="000000"/>
-          <w:insideH w:val="single" w:sz="4" w:space="0" w:color="000000"/>
-          <w:insideV w:val="single" w:sz="4" w:space="0" w:color="000000"/>
-        </w:tblBorders>
-        <w:tblLayout w:type="fixed"/>
-        <w:tblCellMar>
-          <w:left w:w="0" w:type="dxa"/>
-          <w:right w:w="0" w:type="dxa"/>
-        </w:tblCellMar>
-        <w:tblLook w:val="01E0" w:firstRow="1" w:lastRow="1" w:firstColumn="1" w:lastColumn="1" w:noHBand="0" w:noVBand="0"/>
-      </w:tblPr>
-      <w:tblGrid>
-        <w:gridCol w:w="450"/>
-        <w:gridCol w:w="960"/>
-        <w:gridCol w:w="466"/>
         <w:gridCol w:w="434"/>
         <w:gridCol w:w="466"/>
         <w:gridCol w:w="4364"/>
@@ -10267,6 +10630,19 @@
         </w:tc>
         <w:tc>
           <w:tcPr>
+            <w:tcW w:w="434" w:type="dxa"/>
+          </w:tcPr>
+          <w:p>
+            <w:pPr>
+              <w:pStyle w:val="TableParagraph"/>
+              <w:rPr>
+                <w:sz w:val="24"/>
+              </w:rPr>
+            </w:pPr>
+          </w:p>
+        </w:tc>
+        <w:tc>
+          <w:tcPr>
             <w:tcW w:w="466" w:type="dxa"/>
           </w:tcPr>
           <w:p>
@@ -10425,6 +10801,19 @@
         </w:tc>
         <w:tc>
           <w:tcPr>
+            <w:tcW w:w="434" w:type="dxa"/>
+          </w:tcPr>
+          <w:p>
+            <w:pPr>
+              <w:pStyle w:val="TableParagraph"/>
+              <w:rPr>
+                <w:sz w:val="24"/>
+              </w:rPr>
+            </w:pPr>
+          </w:p>
+        </w:tc>
+        <w:tc>
+          <w:tcPr>
             <w:tcW w:w="466" w:type="dxa"/>
           </w:tcPr>
           <w:p>
@@ -10565,6 +10954,19 @@
         </w:tc>
         <w:tc>
           <w:tcPr>
+            <w:tcW w:w="434" w:type="dxa"/>
+          </w:tcPr>
+          <w:p>
+            <w:pPr>
+              <w:pStyle w:val="TableParagraph"/>
+              <w:rPr>
+                <w:sz w:val="24"/>
+              </w:rPr>
+            </w:pPr>
+          </w:p>
+        </w:tc>
+        <w:tc>
+          <w:tcPr>
             <w:tcW w:w="466" w:type="dxa"/>
           </w:tcPr>
           <w:p>
@@ -10705,6 +11107,19 @@
         </w:tc>
         <w:tc>
           <w:tcPr>
+            <w:tcW w:w="434" w:type="dxa"/>
+          </w:tcPr>
+          <w:p>
+            <w:pPr>
+              <w:pStyle w:val="TableParagraph"/>
+              <w:rPr>
+                <w:sz w:val="24"/>
+              </w:rPr>
+            </w:pPr>
+          </w:p>
+        </w:tc>
+        <w:tc>
+          <w:tcPr>
             <w:tcW w:w="466" w:type="dxa"/>
           </w:tcPr>
           <w:p>
@@ -10845,6 +11260,19 @@
         </w:tc>
         <w:tc>
           <w:tcPr>
+            <w:tcW w:w="434" w:type="dxa"/>
+          </w:tcPr>
+          <w:p>
+            <w:pPr>
+              <w:pStyle w:val="TableParagraph"/>
+              <w:rPr>
+                <w:sz w:val="24"/>
+              </w:rPr>
+            </w:pPr>
+          </w:p>
+        </w:tc>
+        <w:tc>
+          <w:tcPr>
             <w:tcW w:w="466" w:type="dxa"/>
           </w:tcPr>
           <w:p>
@@ -10985,6 +11413,19 @@
         </w:tc>
         <w:tc>
           <w:tcPr>
+            <w:tcW w:w="434" w:type="dxa"/>
+          </w:tcPr>
+          <w:p>
+            <w:pPr>
+              <w:pStyle w:val="TableParagraph"/>
+              <w:rPr>
+                <w:sz w:val="24"/>
+              </w:rPr>
+            </w:pPr>
+          </w:p>
+        </w:tc>
+        <w:tc>
+          <w:tcPr>
             <w:tcW w:w="466" w:type="dxa"/>
           </w:tcPr>
           <w:p>
@@ -11100,6 +11541,19 @@
         <w:tc>
           <w:tcPr>
             <w:tcW w:w="466" w:type="dxa"/>
+          </w:tcPr>
+          <w:p>
+            <w:pPr>
+              <w:pStyle w:val="TableParagraph"/>
+              <w:rPr>
+                <w:sz w:val="24"/>
+              </w:rPr>
+            </w:pPr>
+          </w:p>
+        </w:tc>
+        <w:tc>
+          <w:tcPr>
+            <w:tcW w:w="434" w:type="dxa"/>
           </w:tcPr>
           <w:p>
             <w:pPr>

</xml_diff>